<commit_message>
Changes of Observation by : AFS
</commit_message>
<xml_diff>
--- a/document/user_comments/afs/VIPSapp_testing_afs.docx
+++ b/document/user_comments/afs/VIPSapp_testing_afs.docx
@@ -132,7 +132,21 @@
         <w:rPr>
           <w:lang w:val="en-US"/>
         </w:rPr>
-        <w:t>If location is not added before adding picture, number, text in observation Detail, you get a pop-up message: “!!ERROR!! Geo location can not be empty!!”. Which is good! But when closing this pop up message, hitting the “observation Map” link, adding the location on the map, and go back, all the details you had already added is lost, and you need to add it again. This might cause some frustration for the users.</w:t>
+        <w:t xml:space="preserve">If location is not added before adding picture, number, text in observation Detail, you get a pop-up message: “!!ERROR!! Geo location can not be empty!!”. Which is good! But when closing this pop up message, hitting the “observation Map” link, adding the location on the map, and go back, all the details you had already added is lost, and you need to add it again. This might cause some frustration for the users. </w:t>
+      </w:r>
+      <w:r>
+        <w:rPr>
+          <w:color w:val="C9211E"/>
+          <w:lang w:val="en-US"/>
+        </w:rPr>
+        <w:t xml:space="preserve">– </w:t>
+      </w:r>
+      <w:r>
+        <w:rPr>
+          <w:color w:val="C9211E"/>
+          <w:lang w:val="en-US"/>
+        </w:rPr>
+        <w:t>Done (Observation header and text retain)</w:t>
       </w:r>
     </w:p>
     <w:p>

</xml_diff>

<commit_message>
Back button added in observation (Suggested by : AFS)
</commit_message>
<xml_diff>
--- a/document/user_comments/afs/VIPSapp_testing_afs.docx
+++ b/document/user_comments/afs/VIPSapp_testing_afs.docx
@@ -93,14 +93,7 @@
           <w:color w:val="C9211E"/>
           <w:lang w:val="en-US"/>
         </w:rPr>
-        <w:t xml:space="preserve">– </w:t>
-      </w:r>
-      <w:r>
-        <w:rPr>
-          <w:color w:val="C9211E"/>
-          <w:lang w:val="en-US"/>
-        </w:rPr>
-        <w:t>Done</w:t>
+        <w:t>– Done</w:t>
       </w:r>
     </w:p>
     <w:p>
@@ -139,14 +132,7 @@
           <w:color w:val="C9211E"/>
           <w:lang w:val="en-US"/>
         </w:rPr>
-        <w:t xml:space="preserve">– </w:t>
-      </w:r>
-      <w:r>
-        <w:rPr>
-          <w:color w:val="C9211E"/>
-          <w:lang w:val="en-US"/>
-        </w:rPr>
-        <w:t>Done (Observation header and text retain)</w:t>
+        <w:t>– Done (Observation header and text retain)</w:t>
       </w:r>
     </w:p>
     <w:p>
@@ -178,7 +164,21 @@
         <w:rPr>
           <w:lang w:val="en-US"/>
         </w:rPr>
-        <w:t>When clicking an already registered observation, the observation details shows. You may save or delete, but there is no button for “back”. When just checking the observation, there is no logic way to just go back to the observation list. Ok, you may just click the “save” button, but I’d prefer a “go back” button as well for those times you are not changing any information.</w:t>
+        <w:t xml:space="preserve">When clicking an already registered observation, the observation details shows. You may save or delete, but there is no button for “back”. When just checking the observation, there is no logic way to just go back to the observation list. Ok, you may just click the “save” button, but I’d prefer a “go back” button as well for those times you are not changing any information. </w:t>
+      </w:r>
+      <w:r>
+        <w:rPr>
+          <w:color w:val="C9211E"/>
+          <w:lang w:val="en-US"/>
+        </w:rPr>
+        <w:t xml:space="preserve">– </w:t>
+      </w:r>
+      <w:r>
+        <w:rPr>
+          <w:color w:val="C9211E"/>
+          <w:lang w:val="en-US"/>
+        </w:rPr>
+        <w:t>Done</w:t>
       </w:r>
     </w:p>
     <w:p>
@@ -533,7 +533,6 @@
     <w:rPrDefault>
       <w:rPr>
         <w:rFonts w:ascii="Calibri" w:hAnsi="Calibri" w:eastAsia="Calibri" w:cs="" w:asciiTheme="minorHAnsi" w:cstheme="minorBidi" w:eastAsiaTheme="minorHAnsi" w:hAnsiTheme="minorHAnsi"/>
-        <w:sz w:val="22"/>
         <w:szCs w:val="22"/>
         <w:lang w:val="nb-NO" w:eastAsia="en-US" w:bidi="ar-SA"/>
       </w:rPr>
@@ -924,6 +923,7 @@
     <w:qFormat/>
     <w:pPr>
       <w:widowControl/>
+      <w:suppressAutoHyphens w:val="true"/>
       <w:bidi w:val="0"/>
       <w:spacing w:lineRule="auto" w:line="259" w:before="0" w:after="160"/>
       <w:jc w:val="left"/>
@@ -1165,6 +1165,7 @@
     <w:rsid w:val="001f4d59"/>
     <w:pPr>
       <w:widowControl/>
+      <w:suppressAutoHyphens w:val="true"/>
       <w:bidi w:val="0"/>
       <w:spacing w:lineRule="auto" w:line="240" w:before="0" w:after="0"/>
       <w:jc w:val="left"/>

</xml_diff>

<commit_message>
Photo option will not be visible unless visit the map page
</commit_message>
<xml_diff>
--- a/document/user_comments/afs/VIPSapp_testing_afs.docx
+++ b/document/user_comments/afs/VIPSapp_testing_afs.docx
@@ -171,14 +171,7 @@
           <w:color w:val="C9211E"/>
           <w:lang w:val="en-US"/>
         </w:rPr>
-        <w:t xml:space="preserve">– </w:t>
-      </w:r>
-      <w:r>
-        <w:rPr>
-          <w:color w:val="C9211E"/>
-          <w:lang w:val="en-US"/>
-        </w:rPr>
-        <w:t>Done</w:t>
+        <w:t>– Done</w:t>
       </w:r>
     </w:p>
     <w:p>
@@ -211,6 +204,20 @@
           <w:lang w:val="en-US"/>
         </w:rPr>
         <w:t xml:space="preserve">I was searching a bit for the “add location” button. Since the “add observation” button was on top of the page, I assumed the “add location” button would be as well. Which it was not, but on the bottom of the page. When you know this, it’s not a problem. Anyhow I’d prefer consistency regarding placement of those buttons. </w:t>
+      </w:r>
+      <w:r>
+        <w:rPr>
+          <w:color w:val="C9211E"/>
+          <w:lang w:val="en-US"/>
+        </w:rPr>
+        <w:t xml:space="preserve">– </w:t>
+      </w:r>
+      <w:r>
+        <w:rPr>
+          <w:color w:val="C9211E"/>
+          <w:lang w:val="en-US"/>
+        </w:rPr>
+        <w:t>Done</w:t>
       </w:r>
     </w:p>
     <w:p>

</xml_diff>